<commit_message>
Revisions manuscript before sending to JMW and MvA
</commit_message>
<xml_diff>
--- a/submission/manuscript.docx
+++ b/submission/manuscript.docx
@@ -42,7 +42,7 @@
       </w:pPr>
       <w:r>
         <w:rPr/>
-        <w:t>11 July, 2017</w:t>
+        <w:t>14 July, 2017</w:t>
       </w:r>
     </w:p>
     <w:p>
@@ -74,7 +74,7 @@
       </w:pPr>
       <w:r>
         <w:rPr/>
-        <w:t>Some figures are stored in bitmap format whereas others are stored in vector format. In a bitmap format the image is stored by saving the color code for each pixel. This means that information about overlapping datapoints is lost, because a pixel in a bitmap does not differentiate between different layers. However, in a vector format, information is stored on the shape and its position on the canvas, which is unrestricted to a specific pixel size. As such, these images can be enlarged without loss of image quality. Moreover, the position of those shapes can be retraced in order to reconstruct data points in a figure. This can even be done when data points overlap, because unlike in the pixel format, overlapping shapes are stored separately in a vector image.</w:t>
+        <w:t>Some figures are stored in bitmap format whereas others are stored in vector format. In a bitmap format the image is stored by saving the color code for each pixel. This means that information about overlapping datapoints is lost, because a pixel in a bitmap does not differentiate between different layers. However, in a vector format, information is stored on the shape and its position on the canvas, which is unrestricted to a specific pixel size, and information can be saved. As such, these images can be enlarged without loss of image quality. Moreover, the position of those shapes can be retraced in order to reconstruct data points in a figure. This can even be done when data points overlap, because unlike in the pixel format, overlapping shapes are stored alongside each other in a vector image.</w:t>
       </w:r>
     </w:p>
     <w:p>
@@ -84,7 +84,29 @@
       </w:pPr>
       <w:r>
         <w:rPr/>
-        <w:t>In the current report, we share the results of alpha software (free- and open source; FOSS) to extract raw data from vector based figures. More specifically, we report the method of data extraction, the effectiveness, and provide documentation to use the software pipeline. Finally, we review the potential of using vector based images to extract data from scholarly reports in light of the results.</w:t>
+        <w:t xml:space="preserve">In the current report, we share the results of the alpha software </w:t>
+      </w:r>
+      <w:r>
+        <w:rPr>
+          <w:rStyle w:val="VerbatimChar"/>
+        </w:rPr>
+        <w:t>norma</w:t>
+      </w:r>
+      <w:r>
+        <w:rPr/>
+        <w:t xml:space="preserve"> (</w:t>
+      </w:r>
+      <w:hyperlink r:id="rId3">
+        <w:r>
+          <w:rPr>
+            <w:rStyle w:val="InternetLink"/>
+          </w:rPr>
+          <w:t>github.com/contentmine/norma</w:t>
+        </w:r>
+      </w:hyperlink>
+      <w:r>
+        <w:rPr/>
+        <w:t>) to extract raw data from vector based figures. More specifically, we report the method of data extraction, the effectiveness, and provide documentation to use the software pipeline. Finally, we review the potential of using vector based images to extract data from scholarly reports in light of the results.</w:t>
       </w:r>
     </w:p>
     <w:p>
@@ -118,7 +140,7 @@
       </w:pPr>
       <w:r>
         <w:rPr/>
-        <w:t>At the highest level, typical figure components are the body, header, footer, and axes. Figure 1 provides a visual depiction of the figure components. In order to extract data, recognition of some these components is mandatory, whereas recognition of others is optional. For example, the header and footer are irrelevant to data extraction, but are relevant to data comprehension; hence these are optional. Left- and bottom axes are mandatory, because these typically depict the scale of the presented plots. Right- and top axes are optional because they, as far as we know, are rarely used as the main axes and mostly just to delimit the plotbox. Logically, the body of the plot, containing the depicted data, is mandatory for extraction.</w:t>
+        <w:t>At the highest level, typical figure components are the body, header, footer, and axes. Figure 1 provides a visual depiction of these figure components. In order to extract data, recognition of some these components is mandatory, whereas recognition of others is optional. For example, the header and footer are irrelevant to data extraction, but are relevant to data comprehension; hence these are optional. Left- and bottom axes are mandatory, because these typically depict the scale of the presented plots. Right- and top axes are optional because they are rarely used as the main axes and mostly just to delimit the plotbox (as far as we know). Logically, the body of the plot, containing the depicted data, is mandatory for data extraction.</w:t>
       </w:r>
     </w:p>
     <w:p>
@@ -146,7 +168,7 @@
                     </pic:cNvPicPr>
                   </pic:nvPicPr>
                   <pic:blipFill>
-                    <a:blip r:embed="rId3"/>
+                    <a:blip r:embed="rId4"/>
                     <a:stretch>
                       <a:fillRect/>
                     </a:stretch>
@@ -184,7 +206,7 @@
       </w:pPr>
       <w:r>
         <w:rPr/>
-        <w:t xml:space="preserve">Based on the plot body, absolute locations of the individual data points are extracted. Not all vector images are created in a similar way, but in the simplest scenario with circles, the vector gives three parameters: the </w:t>
+        <w:t xml:space="preserve">Based on the plot body, absolute locations of the individual data points are extracted. Not all vector images are created in a similar way, but in the simplest scenario with data points depicted as circles, the vector gives three parameters: the </w:t>
       </w:r>
       <w:r>
         <w:rPr/>
@@ -329,7 +351,7 @@
       </w:pPr>
       <w:r>
         <w:rPr/>
-        <w:t>This information can be readily extracted after isolating the vector figure from a PDF file. The current alpha software is primarily developed to operate on circles of similar size within one plot.</w:t>
+        <w:t>This information can be readily extracted after isolating the vector figure from a PDF file. The current alpha software is primarily developed to operate on circles of similar size within one plot but can be extended for data depicted in other ways.</w:t>
       </w:r>
     </w:p>
     <w:p>
@@ -339,7 +361,7 @@
       </w:pPr>
       <w:r>
         <w:rPr/>
-        <w:t xml:space="preserve">In order to make the absolute locations of the shapes represent the original data points as accurately as possible, they are mapped onto the identified x- and y-axis. Although absolute locations retain the relative relations between the individual data points, they are not representative of the original data. As such, the software extracts the location of the axes and their respective scales. Subsequently, the location of the x-axis and y-axis, combined with the information about the scale, are combined to remap the absolute locations on the canvas into the original data points. The current alpha software assumes a linear scale, but logarithmic scales could be incorporated at a future stage. </w:t>
+        <w:t xml:space="preserve">In order to make the absolute locations of the shapes represent the original data points as accurately as possible, they are mapped onto the identified x- and y-axis. Although absolute locations retain the relative relations between the individual data points, they are not representative of the original data. As such, the software extracts the locations of the axes and their respective scales. Subsequently, the location of the x-axis and y-axis, combined with the information about the scale, are combined to remap the absolute locations on the canvas into the original data points. The current alpha software assumes a linear scale, but logarithmic scales could be incorporated at a future stage. </w:t>
       </w:r>
     </w:p>
     <w:p>
@@ -361,9 +383,9 @@
       </w:pPr>
       <w:r>
         <w:rPr/>
-        <w:t xml:space="preserve">Using ScienceOpen, we searched for meta-analytic reports that mention "publication bias". For this project, we focused on funnel plot figures from meta-analyses, hence this search approach. We restricted our search on ScienceOpen to Open Access reports, in order to legally redistribute those reports in the </w:t>
-      </w:r>
-      <w:hyperlink r:id="rId4">
+        <w:t xml:space="preserve">Using ScienceOpen, we searched for meta-analytic reports that mention "publication bias". For this project, we focused on funnel plot figures from meta-analyses. We restricted our search on ScienceOpen to Open Access reports, in order to legally redistribute those reports in the </w:t>
+      </w:r>
+      <w:hyperlink r:id="rId5">
         <w:r>
           <w:rPr>
             <w:rStyle w:val="InternetLink"/>
@@ -373,7 +395,7 @@
       </w:hyperlink>
       <w:r>
         <w:rPr/>
-        <w:t>. This facilitates reproducibility of the outcomes. We searched the ScienceOpen database on March 30 2017; this search resulted in 422 reports (see also Figure 1), but the webpage presented only 368 reports.</w:t>
+        <w:t>, which facilitates reproducibility of our procedure. We searched the ScienceOpen database on March 30 2017; this search resulted in 422 reports (see also Figure 1), but the webpage presented only 368 reports.</w:t>
       </w:r>
     </w:p>
     <w:p>
@@ -401,7 +423,7 @@
                     </pic:cNvPicPr>
                   </pic:nvPicPr>
                   <pic:blipFill>
-                    <a:blip r:embed="rId5"/>
+                    <a:blip r:embed="rId6"/>
                     <a:stretch>
                       <a:fillRect/>
                     </a:stretch>
@@ -467,7 +489,7 @@
                     </pic:cNvPicPr>
                   </pic:nvPicPr>
                   <pic:blipFill>
-                    <a:blip r:embed="rId6"/>
+                    <a:blip r:embed="rId7"/>
                     <a:stretch>
                       <a:fillRect/>
                     </a:stretch>
@@ -619,7 +641,7 @@
         <w:rPr/>
         <w:t xml:space="preserve"> is not available from the commandline, a direct download of the project is available from Github (</w:t>
       </w:r>
-      <w:hyperlink r:id="rId7">
+      <w:hyperlink r:id="rId8">
         <w:r>
           <w:rPr>
             <w:rStyle w:val="InternetLink"/>
@@ -629,7 +651,7 @@
       </w:hyperlink>
       <w:r>
         <w:rPr/>
-        <w:t xml:space="preserve">). All dependencies are included in the packaged command line tool </w:t>
+        <w:t xml:space="preserve">). All other dependencies to reproduce the results are included in the packaged command line tool </w:t>
       </w:r>
       <w:r>
         <w:rPr>
@@ -747,7 +769,7 @@
         <w:rPr>
           <w:rStyle w:val="NormalTok"/>
         </w:rPr>
-        <w:t xml:space="preserve"> -jar bin/norma-0.5.0-SNAPSHOT-jar-with-dependencies.jar --project corpus-test2  --fileFilter </w:t>
+        <w:t xml:space="preserve"> -jar bin/norma-0.5.0-SNAPSHOT-jar-with-dependencies.jar --project corpus-raw  --fileFilter </w:t>
       </w:r>
       <w:r>
         <w:rPr>
@@ -781,7 +803,7 @@
         <w:rPr>
           <w:rStyle w:val="VerbatimChar"/>
         </w:rPr>
-        <w:t>corpus-test2</w:t>
+        <w:t>corpus-raw</w:t>
       </w:r>
       <w:r>
         <w:rPr/>
@@ -791,7 +813,7 @@
         <w:rPr>
           <w:rStyle w:val="VerbatimChar"/>
         </w:rPr>
-        <w:t>--project corpus-test2</w:t>
+        <w:t>--project corpus-raw</w:t>
       </w:r>
       <w:r>
         <w:rPr/>
@@ -981,7 +1003,7 @@
         <w:rPr>
           <w:rStyle w:val="NormalTok"/>
         </w:rPr>
-        <w:t xml:space="preserve"> -jar bin/norma-0.5.0-SNAPSHOT-jar-with-dependencies.jar --project corpus-test2 -i fulltext.pdf --outputDir corpus-test2 --transform pdf2svg</w:t>
+        <w:t xml:space="preserve"> -jar bin/norma-0.5.0-SNAPSHOT-jar-with-dependencies.jar --project corpus-raw -i fulltext.pdf --outputDir corpus-raw --transform pdf2svg</w:t>
       </w:r>
     </w:p>
     <w:p>
@@ -1033,7 +1055,7 @@
         <w:rPr/>
         <w:t xml:space="preserve">The following step, extracting the plots from the page and saving these, currently needs to be done manually. We recommend using the FOSS software </w:t>
       </w:r>
-      <w:hyperlink r:id="rId8">
+      <w:hyperlink r:id="rId9">
         <w:r>
           <w:rPr>
             <w:rStyle w:val="InternetLink"/>
@@ -1247,7 +1269,7 @@
       </w:r>
       <w:r>
         <w:rPr/>
-        <w:t xml:space="preserve"> contains the second funnel plot, etc. If a figure is contained in a box, it is important to retain only the figure and exclude the box (see Figure 2 for an example).</w:t>
+        <w:t xml:space="preserve"> contains the second funnel plot, etc. If a figure is contained in a box, it is important to retain only the figure and exclude the box (see Figure 2 for an example). In the Github repository, we provide a project folder that already contains all the clipped images for the corpus under investigation in this paper.</w:t>
       </w:r>
     </w:p>
     <w:p>
@@ -1275,7 +1297,7 @@
                     </pic:cNvPicPr>
                   </pic:nvPicPr>
                   <pic:blipFill>
-                    <a:blip r:embed="rId9"/>
+                    <a:blip r:embed="rId10"/>
                     <a:stretch>
                       <a:fillRect/>
                     </a:stretch>
@@ -1333,7 +1355,17 @@
       </w:r>
       <w:r>
         <w:rPr/>
-        <w:t>. The following command produces an annoted SVG file showing the identified areas from Figure 1 and a CSV file containing the data</w:t>
+        <w:t xml:space="preserve">. The following command produces an annoted SVG file showing the identified areas from Figure 1 and a CSV file containing the data based on the manually clipped figures available in the </w:t>
+      </w:r>
+      <w:r>
+        <w:rPr>
+          <w:rStyle w:val="VerbatimChar"/>
+        </w:rPr>
+        <w:t>corpus-clipped/</w:t>
+      </w:r>
+      <w:r>
+        <w:rPr/>
+        <w:t xml:space="preserve"> folder.</w:t>
       </w:r>
     </w:p>
     <w:p>
@@ -1351,7 +1383,7 @@
         <w:rPr>
           <w:rStyle w:val="NormalTok"/>
         </w:rPr>
-        <w:t xml:space="preserve"> -jar bin/norma-0.5.0-SNAPSHOT-jar-with-dependencies.jar --project corpus-test2 --fileFilter </w:t>
+        <w:t xml:space="preserve"> -jar bin/norma-0.5.0-SNAPSHOT-jar-with-dependencies.jar --project corpus-clipped --fileFilter </w:t>
       </w:r>
       <w:r>
         <w:rPr>
@@ -1399,7 +1431,39 @@
         <w:rPr>
           <w:rStyle w:val="NormalTok"/>
         </w:rPr>
-        <w:t xml:space="preserve">  --outputDir corpus-test2 --transform scatter2csv</w:t>
+        <w:t xml:space="preserve">  --outputDir corpus-clipped --transform scatter2csv</w:t>
+      </w:r>
+    </w:p>
+    <w:p>
+      <w:pPr>
+        <w:pStyle w:val="FirstParagraph"/>
+        <w:rPr/>
+      </w:pPr>
+      <w:r>
+        <w:rPr/>
+        <w:t xml:space="preserve">We provide the fully extracted data in the folder </w:t>
+      </w:r>
+      <w:r>
+        <w:rPr>
+          <w:rStyle w:val="VerbatimChar"/>
+        </w:rPr>
+        <w:t>corpus-extracted/</w:t>
+      </w:r>
+      <w:r>
+        <w:rPr/>
+        <w:t xml:space="preserve"> of the Github repository (</w:t>
+      </w:r>
+      <w:hyperlink r:id="rId11">
+        <w:r>
+          <w:rPr>
+            <w:rStyle w:val="InternetLink"/>
+          </w:rPr>
+          <w:t>https://github.com/chartgerink/2015ori-3/archive/master.zip</w:t>
+        </w:r>
+      </w:hyperlink>
+      <w:r>
+        <w:rPr/>
+        <w:t>).</w:t>
       </w:r>
     </w:p>
     <w:p>
@@ -1431,7 +1495,7 @@
       </w:pPr>
       <w:r>
         <w:rPr/>
-        <w:t>These 15 reports contained 27 vector funnel plots; we extracted data for 24 funnel plots (89%) using the software. Table 1 depicts the DOIs and the figure numbers for which we extracted or failed to extract data. For the 3 funnel plots without extracted data, the notes indicate potential reasons as to why we were unable to extract the data.</w:t>
+        <w:t>These 15 reports contained 27 vector funnel plots; we extracted data for 24 funnel plots (89%) using the software. Table 1 depicts the DOIs and the figure numbers for which we extracted or failed to extract data. For the 3 funnel plots without extracted data, the notes indicate potential reasons as to why we were unable to extract the data. This provides indications as to how the software can be developed further.</w:t>
       </w:r>
     </w:p>
     <w:p>
@@ -5854,7 +5918,7 @@
       </w:pPr>
       <w:r>
         <w:rPr/>
-        <w:t>Of the 24 funnel plots with extracted data, we extracted data for 15 funnel plots correctly (56%). That is, the data points were correctly mapped onto the x- and y-axis and the number of extracted data points corresponded to the number of visually discernable data points. For the remaining 9 funnel plots, there was 1 with correctly mapped x- and y-axes, but with an incorrect number of extracted data points. For the remaining 14 funnel plots, the software did not correctly map the axes or did not extract the correct number of data points.</w:t>
+        <w:t>Of the 24 funnel plots with extracted data, we correctly extracted data for 15 funnel plots (56%). That is, the data points were correctly mapped onto the x- and y-axis and the number of extracted data points corresponded to the number of visually discernable data points. For the remaining 9 funnel plots, there was 1 with correctly mapped x- and y-axes, but with an incorrect number of extracted data points. For the remaining 14 funnel plots, the software did not correctly map the axes or did not extract the correct number of data points.</w:t>
       </w:r>
     </w:p>
     <w:p>
@@ -5886,7 +5950,7 @@
       </w:r>
       <w:r>
         <w:rPr/>
-        <w:t xml:space="preserve"> to extract data from vector figures, we correctly extracted data from 56% of funnel plots for which data was extracted. This is a very strict assessment, considering our manual investigation depicted that four extracted datasets only required a simple reversal of one axis to be 100% accurate (i.e., 1.23 should be -1.23, etc.), adding a constant to adjust an incorrect mapping, or by rescaling an axis to fit to the logarithmic scale of one axis. If these manual corrections for four funnel plots are made, 70% of all funnel plots for which data were extracted are 100% accurate.</w:t>
+        <w:t xml:space="preserve"> to extract data from vector figures, we correctly extracted data from 56% of funnel plots for which data was extracted. This is a very strict assessment, considering our manual investigation depicted that four extracted datasets only required a simple reversal of one axis to be 100% accurate (i.e., 1.23 should be -1.23, etc.), adding a constant to all data points on an axis to adjust an incorrect mapping, or by rescaling an axis to fit to the logarithmic scale of one axis. If these manual corrections for four funnel plots are made, 70% of all funnel plots for which data were correctly extracted.</w:t>
       </w:r>
     </w:p>
     <w:p>
@@ -5896,7 +5960,7 @@
       </w:pPr>
       <w:r>
         <w:rPr/>
-        <w:t xml:space="preserve">Considering the alpha software to extract data from vectors was developed in the timespan of approximately one month, we are hopeful that future development can refine the data extraction and eliminate some minor bugs, including those such as reversed axes, logarithmic axes, etc. The current software was developed specifically on funnel plots, but its use can be extended to include other types of plots, such as histograms, etc. Moreover, third-dimensions such as variable point size provide a fruitful avenue, considering the SVG also contains information on this (see </w:t>
+        <w:t xml:space="preserve">Considering the alpha software to extract data from vectors was developed in the timespan of approximately one month, we are hopeful that future development can refine the data extraction and eliminate some flaws that exist in the alpha software, including those such as reversed axes, logarithmic axes, etc. The current software was developed specifically on funnel plots, but its use can be extended to include other types of plots, such as histograms, etc. Moreover, third-dimensions such as variable point size provide a fruitful avenue, considering the SVG also contains information on this (see </w:t>
       </w:r>
       <w:hyperlink w:anchor="extraction-procedure">
         <w:r>
@@ -5918,7 +5982,7 @@
       </w:pPr>
       <w:r>
         <w:rPr/>
-        <w:t>The main bottleneck for data extraction from vector figures is the publication of vector figures. The results indicate that the availability of vector figures is relatively sparse; only 15 out of 136 papers with funnel plots contained vector figures in our sample. From our own anecdotal publishing experience, vector based figures are often converted into bitmaps in the editing stage, resulting in loss of information. For publishers themselves, it is also fruitful to use vector based figures where possible, considering figure quality is no longer an issue as a result. As such, we encourage both authors and publishers to produce figures in vector format (e.g., PDF, SVG, EPS) instead of bitmap format (e.g., JPEG, PNG, GIF) when it regards figures presenting results.</w:t>
+        <w:t>The main bottleneck for data extraction from vector figures is the publication of vector figures. The results indicate that the availability of vector figures is relatively sparse; only 15 out of 136 papers with funnel plots contained vector figures in our sample. From our own anecdotal publishing experience, vector based figures are often converted into bitmaps in the editing stage, resulting in loss of information. For publishers themselves, it is also fruitful to use vector based figures where possible, considering figure quality is no longer an issue as a result. As such, we encourage both authors and publishers to produce figures in vector format (e.g., PDF, SVG, EPS) instead of bitmap format (e.g., JPEG, PNG, GIF) when it regards figures presenting results. Not only will it benefit the quality of the publications, it will also present a new way of data preservation.</w:t>
       </w:r>
     </w:p>
     <w:p>
@@ -5942,7 +6006,7 @@
         <w:rPr/>
         <w:t>All presented materials in this report are version-controlled and freely available a CC 0 Public Domain Dedication on Github (</w:t>
       </w:r>
-      <w:hyperlink r:id="rId10">
+      <w:hyperlink r:id="rId12">
         <w:r>
           <w:rPr>
             <w:rStyle w:val="InternetLink"/>
@@ -5996,7 +6060,7 @@
         <w:rPr/>
         <w:t xml:space="preserve"> 11 (1). Springer Nature. doi:</w:t>
       </w:r>
-      <w:hyperlink r:id="rId11">
+      <w:hyperlink r:id="rId13">
         <w:r>
           <w:rPr>
             <w:rStyle w:val="InternetLink"/>
@@ -6070,7 +6134,7 @@
         <w:rPr/>
         <w:t xml:space="preserve"> 19 (3): 175–86. doi:</w:t>
       </w:r>
-      <w:hyperlink r:id="rId12">
+      <w:hyperlink r:id="rId14">
         <w:r>
           <w:rPr>
             <w:rStyle w:val="InternetLink"/>
@@ -6102,7 +6166,7 @@
         <w:rPr/>
         <w:t xml:space="preserve"> Volume 7 (October). Dove Medical Press Ltd.: 623–33. doi:</w:t>
       </w:r>
-      <w:hyperlink r:id="rId13">
+      <w:hyperlink r:id="rId15">
         <w:r>
           <w:rPr>
             <w:rStyle w:val="InternetLink"/>
@@ -6134,7 +6198,7 @@
         <w:rPr/>
         <w:t xml:space="preserve"> 1 (1). University of California Press. doi:</w:t>
       </w:r>
-      <w:hyperlink r:id="rId14">
+      <w:hyperlink r:id="rId16">
         <w:r>
           <w:rPr>
             <w:rStyle w:val="InternetLink"/>
@@ -6166,7 +6230,7 @@
         <w:rPr/>
         <w:t xml:space="preserve"> 24 (1). Elsevier BV: 94–97. doi:</w:t>
       </w:r>
-      <w:hyperlink r:id="rId15">
+      <w:hyperlink r:id="rId17">
         <w:r>
           <w:rPr>
             <w:rStyle w:val="InternetLink"/>
@@ -6199,7 +6263,7 @@
         <w:rPr/>
         <w:t xml:space="preserve"> 61 (7). American Psychological Association (APA): 726–28. doi:</w:t>
       </w:r>
-      <w:hyperlink r:id="rId16">
+      <w:hyperlink r:id="rId18">
         <w:r>
           <w:rPr>
             <w:rStyle w:val="InternetLink"/>

</xml_diff>